<commit_message>
TestPlan_Etsy.docx has been changed
</commit_message>
<xml_diff>
--- a/TestPlan_Etsy.docx
+++ b/TestPlan_Etsy.docx
@@ -503,15 +503,7 @@
           <w:sz w:val="26"/>
           <w:szCs w:val="26"/>
         </w:rPr>
-        <w:t xml:space="preserve">          </w:t>
-      </w:r>
-      <w:r>
-        <w:rPr>
-          <w:rFonts w:ascii="Georgia" w:eastAsia="Georgia" w:hAnsi="Georgia" w:cs="Georgia"/>
-          <w:sz w:val="26"/>
-          <w:szCs w:val="26"/>
-        </w:rPr>
-        <w:t xml:space="preserve">           Проверка функциональности настроек, Проверка  </w:t>
+        <w:t xml:space="preserve">                     Проверка функциональности настроек, Проверка  </w:t>
       </w:r>
     </w:p>
     <w:p>
@@ -645,15 +637,7 @@
           <w:sz w:val="26"/>
           <w:szCs w:val="26"/>
         </w:rPr>
-        <w:t>Основной проблемой, а соотв</w:t>
-      </w:r>
-      <w:r>
-        <w:rPr>
-          <w:rFonts w:ascii="Georgia" w:eastAsia="Georgia" w:hAnsi="Georgia" w:cs="Georgia"/>
-          <w:sz w:val="26"/>
-          <w:szCs w:val="26"/>
-        </w:rPr>
-        <w:t xml:space="preserve">етственно возникающими рисками, может служить летний период проведения тестирования. В связи с этим обстоятельством вполне возможны задержки в проведении работ и представления отчетной документации. Это связано с высокими летними </w:t>
+        <w:t xml:space="preserve">Основной проблемой, а соответственно возникающими рисками, может служить летний период проведения тестирования. В связи с этим обстоятельством вполне возможны задержки в проведении работ и представления отчетной документации. Это связано с высокими летними </w:t>
       </w:r>
       <w:r>
         <w:rPr>
@@ -662,15 +646,7 @@
           <w:szCs w:val="26"/>
         </w:rPr>
         <w:lastRenderedPageBreak/>
-        <w:t>температурами, которые вли</w:t>
-      </w:r>
-      <w:r>
-        <w:rPr>
-          <w:rFonts w:ascii="Georgia" w:eastAsia="Georgia" w:hAnsi="Georgia" w:cs="Georgia"/>
-          <w:sz w:val="26"/>
-          <w:szCs w:val="26"/>
-        </w:rPr>
-        <w:t>яют на тепловой режим техники и человеческий фактор, что, пожалуй, является самым нестабильным</w:t>
+        <w:t>температурами, которые влияют на тепловой режим техники и человеческий фактор, что, пожалуй, является самым нестабильным</w:t>
       </w:r>
     </w:p>
     <w:p>
@@ -921,13 +897,7 @@
         <w:rPr>
           <w:rFonts w:ascii="Georgia" w:eastAsia="Georgia" w:hAnsi="Georgia" w:cs="Georgia"/>
         </w:rPr>
-        <w:t>7. Функции, которые</w:t>
-      </w:r>
-      <w:r>
-        <w:rPr>
-          <w:rFonts w:ascii="Georgia" w:eastAsia="Georgia" w:hAnsi="Georgia" w:cs="Georgia"/>
-        </w:rPr>
-        <w:t xml:space="preserve"> не нужно тестировать</w:t>
+        <w:t>7. Функции, которые не нужно тестировать</w:t>
       </w:r>
     </w:p>
     <w:p/>
@@ -1233,15 +1203,7 @@
           <w:sz w:val="26"/>
           <w:szCs w:val="26"/>
         </w:rPr>
-        <w:t>Ana</w:t>
-      </w:r>
-      <w:r>
-        <w:rPr>
-          <w:rFonts w:ascii="Georgia" w:eastAsia="Georgia" w:hAnsi="Georgia" w:cs="Georgia"/>
-          <w:sz w:val="26"/>
-          <w:szCs w:val="26"/>
-        </w:rPr>
-        <w:t>lysis</w:t>
+        <w:t>Analysis</w:t>
       </w:r>
       <w:proofErr w:type="spellEnd"/>
       <w:r>
@@ -1413,15 +1375,7 @@
           <w:sz w:val="26"/>
           <w:szCs w:val="26"/>
         </w:rPr>
-        <w:t>Критерии остановки/возобновления описывают ситуацию, когда тестирование невозможно</w:t>
-      </w:r>
-      <w:r>
-        <w:rPr>
-          <w:rFonts w:ascii="Georgia" w:eastAsia="Georgia" w:hAnsi="Georgia" w:cs="Georgia"/>
-          <w:sz w:val="26"/>
-          <w:szCs w:val="26"/>
-        </w:rPr>
-        <w:t xml:space="preserve"> продолжать из-за найденных багов. Другими словами, если дела идут так плохо, что запланированные тесты нельзя провести, тестирование нужно остановить до устранения блокирующих багов.</w:t>
+        <w:t>Критерии остановки/возобновления описывают ситуацию, когда тестирование невозможно продолжать из-за найденных багов. Другими словами, если дела идут так плохо, что запланированные тесты нельзя провести, тестирование нужно остановить до устранения блокирующих багов.</w:t>
       </w:r>
     </w:p>
     <w:p>
@@ -1465,15 +1419,7 @@
           <w:sz w:val="26"/>
           <w:szCs w:val="26"/>
         </w:rPr>
-        <w:t>Обычно, чтобы засвидетельствовать результа</w:t>
-      </w:r>
-      <w:r>
-        <w:rPr>
-          <w:rFonts w:ascii="Georgia" w:eastAsia="Georgia" w:hAnsi="Georgia" w:cs="Georgia"/>
-          <w:sz w:val="26"/>
-          <w:szCs w:val="26"/>
-        </w:rPr>
-        <w:t>ты проведенной работы, их отправляют клиенту. Наши результаты тестирования будут оформлены при помощи различных показателей: количество завершенных тестов, найденные баги и т.д.</w:t>
+        <w:t>Обычно, чтобы засвидетельствовать результаты проведенной работы, их отправляют клиенту. Наши результаты тестирования будут оформлены при помощи различных показателей: количество завершенных тестов, найденные баги и т.д.</w:t>
       </w:r>
     </w:p>
     <w:p>
@@ -1535,23 +1481,7 @@
           <w:sz w:val="26"/>
           <w:szCs w:val="26"/>
         </w:rPr>
-        <w:t xml:space="preserve"> может быть непредсказу</w:t>
-      </w:r>
-      <w:r>
-        <w:rPr>
-          <w:rFonts w:ascii="Georgia" w:eastAsia="Georgia" w:hAnsi="Georgia" w:cs="Georgia"/>
-          <w:sz w:val="26"/>
-          <w:szCs w:val="26"/>
-        </w:rPr>
-        <w:t>емым. Иногда проверка продукта занимает больше времени, чем первоначально ожидалось. Если времени мало, некоторые части функциональности могут оставаться непроверенными. В таком случае команда включает оставшиеся задачи в тест план. Кроме того, в этом разд</w:t>
-      </w:r>
-      <w:r>
-        <w:rPr>
-          <w:rFonts w:ascii="Georgia" w:eastAsia="Georgia" w:hAnsi="Georgia" w:cs="Georgia"/>
-          <w:sz w:val="26"/>
-          <w:szCs w:val="26"/>
-        </w:rPr>
-        <w:t xml:space="preserve">еле можно описать масштаб необходимой работы на случай, если все задачи будут закрыты до </w:t>
+        <w:t xml:space="preserve"> может быть непредсказуемым. Иногда проверка продукта занимает больше времени, чем первоначально ожидалось. Если времени мало, некоторые части функциональности могут оставаться непроверенными. В таком случае команда включает оставшиеся задачи в тест план. Кроме того, в этом разделе можно описать масштаб необходимой работы на случай, если все задачи будут закрыты до </w:t>
       </w:r>
       <w:proofErr w:type="spellStart"/>
       <w:r>
@@ -1972,15 +1902,7 @@
           <w:sz w:val="26"/>
           <w:szCs w:val="26"/>
         </w:rPr>
-        <w:t>В данном конкретном случае расписание устанавливается согласно программе обучения, но при этом учитывается п.5 наст</w:t>
-      </w:r>
-      <w:r>
-        <w:rPr>
-          <w:rFonts w:ascii="Georgia" w:eastAsia="Georgia" w:hAnsi="Georgia" w:cs="Georgia"/>
-          <w:sz w:val="26"/>
-          <w:szCs w:val="26"/>
-        </w:rPr>
-        <w:t>оящего Тест Плана.</w:t>
+        <w:t>В данном конкретном случае расписание устанавливается согласно программе обучения, но при этом учитывается п.5 настоящего Тест Плана.</w:t>
       </w:r>
     </w:p>
     <w:p>
@@ -2082,8 +2004,6 @@
         </w:rPr>
         <w:t>уменьшению влияния рисков.</w:t>
       </w:r>
-      <w:bookmarkStart w:id="17" w:name="_GoBack"/>
-      <w:bookmarkEnd w:id="17"/>
     </w:p>
     <w:p>
       <w:pPr>
@@ -2102,8 +2022,8 @@
           <w:rFonts w:ascii="Georgia" w:eastAsia="Georgia" w:hAnsi="Georgia" w:cs="Georgia"/>
         </w:rPr>
       </w:pPr>
-      <w:bookmarkStart w:id="18" w:name="_snecyw82mc2x" w:colFirst="0" w:colLast="0"/>
-      <w:bookmarkEnd w:id="18"/>
+      <w:bookmarkStart w:id="17" w:name="_snecyw82mc2x" w:colFirst="0" w:colLast="0"/>
+      <w:bookmarkEnd w:id="17"/>
       <w:r>
         <w:rPr>
           <w:rFonts w:ascii="Georgia" w:eastAsia="Georgia" w:hAnsi="Georgia" w:cs="Georgia"/>
@@ -2119,15 +2039,7 @@
           <w:sz w:val="26"/>
           <w:szCs w:val="26"/>
         </w:rPr>
-        <w:t>В итоге про</w:t>
-      </w:r>
-      <w:r>
-        <w:rPr>
-          <w:rFonts w:ascii="Georgia" w:eastAsia="Georgia" w:hAnsi="Georgia" w:cs="Georgia"/>
-          <w:sz w:val="26"/>
-          <w:szCs w:val="26"/>
-        </w:rPr>
-        <w:t xml:space="preserve">веденной работы будет подготовлен Тест-Репорт и принято решение о целесообразности </w:t>
+        <w:t xml:space="preserve">В итоге проведенной работы будет подготовлен Тест-Репорт и принято решение о целесообразности </w:t>
       </w:r>
       <w:proofErr w:type="gramStart"/>
       <w:r>
@@ -2160,43 +2072,126 @@
           <w:rFonts w:ascii="Georgia" w:eastAsia="Georgia" w:hAnsi="Georgia" w:cs="Georgia"/>
         </w:rPr>
       </w:pPr>
-      <w:bookmarkStart w:id="19" w:name="_qaw66oncvfiq" w:colFirst="0" w:colLast="0"/>
+      <w:bookmarkStart w:id="18" w:name="_qaw66oncvfiq" w:colFirst="0" w:colLast="0"/>
+      <w:bookmarkEnd w:id="18"/>
+      <w:r>
+        <w:rPr>
+          <w:rFonts w:ascii="Georgia" w:eastAsia="Georgia" w:hAnsi="Georgia" w:cs="Georgia"/>
+        </w:rPr>
+        <w:t>19. Глоссарий</w:t>
+      </w:r>
+    </w:p>
+    <w:p/>
+    <w:p>
+      <w:pPr>
+        <w:rPr>
+          <w:rFonts w:ascii="Georgia" w:eastAsia="Georgia" w:hAnsi="Georgia" w:cs="Georgia"/>
+          <w:sz w:val="26"/>
+          <w:szCs w:val="26"/>
+        </w:rPr>
+      </w:pPr>
+      <w:r>
+        <w:rPr>
+          <w:rFonts w:ascii="Georgia" w:eastAsia="Georgia" w:hAnsi="Georgia" w:cs="Georgia"/>
+          <w:sz w:val="26"/>
+          <w:szCs w:val="26"/>
+        </w:rPr>
+        <w:t xml:space="preserve">Глоссарий доступен по адресу:   </w:t>
+      </w:r>
+      <w:hyperlink r:id="rId10" w:history="1">
+        <w:r>
+          <w:rPr>
+            <w:rStyle w:val="a5"/>
+            <w:rFonts w:ascii="Georgia" w:eastAsia="Georgia" w:hAnsi="Georgia" w:cs="Georgia"/>
+            <w:sz w:val="26"/>
+            <w:szCs w:val="26"/>
+          </w:rPr>
+          <w:t>https://qalight.ua/</w:t>
+        </w:r>
+      </w:hyperlink>
+    </w:p>
+    <w:p>
+      <w:pPr>
+        <w:pStyle w:val="2"/>
+        <w:jc w:val="center"/>
+        <w:rPr>
+          <w:rFonts w:ascii="Georgia" w:eastAsia="Georgia" w:hAnsi="Georgia" w:cs="Georgia"/>
+          <w:lang w:val="ru-RU"/>
+        </w:rPr>
+      </w:pPr>
+      <w:r>
+        <w:rPr>
+          <w:rFonts w:ascii="Georgia" w:eastAsia="Georgia" w:hAnsi="Georgia" w:cs="Georgia"/>
+          <w:lang w:val="en-GB"/>
+        </w:rPr>
+        <w:lastRenderedPageBreak/>
+        <w:t>20</w:t>
+      </w:r>
+      <w:r>
+        <w:rPr>
+          <w:rFonts w:ascii="Georgia" w:eastAsia="Georgia" w:hAnsi="Georgia" w:cs="Georgia"/>
+        </w:rPr>
+        <w:t xml:space="preserve">. </w:t>
+      </w:r>
+      <w:r>
+        <w:rPr>
+          <w:rFonts w:ascii="Georgia" w:eastAsia="Georgia" w:hAnsi="Georgia" w:cs="Georgia"/>
+          <w:lang w:val="ru-RU"/>
+        </w:rPr>
+        <w:t>Изменения</w:t>
+      </w:r>
+    </w:p>
+    <w:p>
+      <w:pPr>
+        <w:rPr>
+          <w:lang w:val="ru-RU"/>
+        </w:rPr>
+      </w:pPr>
+    </w:p>
+    <w:p>
+      <w:pPr>
+        <w:rPr>
+          <w:lang w:val="ru-RU"/>
+        </w:rPr>
+      </w:pPr>
+      <w:r>
+        <w:rPr>
+          <w:rFonts w:ascii="Georgia" w:eastAsia="Georgia" w:hAnsi="Georgia" w:cs="Georgia"/>
+          <w:sz w:val="26"/>
+          <w:szCs w:val="26"/>
+          <w:lang w:val="ru-RU"/>
+        </w:rPr>
+        <w:t xml:space="preserve">Для закрепления навыка работы с </w:t>
+      </w:r>
+      <w:r>
+        <w:rPr>
+          <w:rFonts w:ascii="Georgia" w:eastAsia="Georgia" w:hAnsi="Georgia" w:cs="Georgia"/>
+          <w:sz w:val="26"/>
+          <w:szCs w:val="26"/>
+          <w:lang w:val="en-GB"/>
+        </w:rPr>
+        <w:t>GitHub</w:t>
+      </w:r>
+      <w:r>
+        <w:rPr>
+          <w:rFonts w:ascii="Georgia" w:eastAsia="Georgia" w:hAnsi="Georgia" w:cs="Georgia"/>
+          <w:sz w:val="26"/>
+          <w:szCs w:val="26"/>
+          <w:lang w:val="ru-RU"/>
+        </w:rPr>
+        <w:t xml:space="preserve"> </w:t>
+      </w:r>
+      <w:r>
+        <w:rPr>
+          <w:rFonts w:ascii="Georgia" w:eastAsia="Georgia" w:hAnsi="Georgia" w:cs="Georgia"/>
+          <w:sz w:val="26"/>
+          <w:szCs w:val="26"/>
+          <w:lang w:val="ru-RU"/>
+        </w:rPr>
+        <w:t>в настоящий документ добавлены некоторые правки и изменения.</w:t>
+      </w:r>
+      <w:bookmarkStart w:id="19" w:name="_GoBack"/>
       <w:bookmarkEnd w:id="19"/>
-      <w:r>
-        <w:rPr>
-          <w:rFonts w:ascii="Georgia" w:eastAsia="Georgia" w:hAnsi="Georgia" w:cs="Georgia"/>
-        </w:rPr>
-        <w:t>19. Глоссарий</w:t>
-      </w:r>
-    </w:p>
-    <w:p/>
-    <w:p>
-      <w:r>
-        <w:rPr>
-          <w:rFonts w:ascii="Georgia" w:eastAsia="Georgia" w:hAnsi="Georgia" w:cs="Georgia"/>
-          <w:sz w:val="26"/>
-          <w:szCs w:val="26"/>
-        </w:rPr>
-        <w:t xml:space="preserve">Глоссарий доступен по </w:t>
-      </w:r>
-      <w:proofErr w:type="gramStart"/>
-      <w:r>
-        <w:rPr>
-          <w:rFonts w:ascii="Georgia" w:eastAsia="Georgia" w:hAnsi="Georgia" w:cs="Georgia"/>
-          <w:sz w:val="26"/>
-          <w:szCs w:val="26"/>
-        </w:rPr>
-        <w:t xml:space="preserve">адресу:   </w:t>
-      </w:r>
-      <w:proofErr w:type="gramEnd"/>
-      <w:r>
-        <w:rPr>
-          <w:rFonts w:ascii="Georgia" w:eastAsia="Georgia" w:hAnsi="Georgia" w:cs="Georgia"/>
-          <w:sz w:val="26"/>
-          <w:szCs w:val="26"/>
-        </w:rPr>
-        <w:t>https://qalight.ua/</w:t>
-      </w:r>
     </w:p>
     <w:p/>
     <w:p>
@@ -2274,7 +2269,7 @@
       </w:pPr>
     </w:p>
     <w:sectPr>
-      <w:headerReference w:type="default" r:id="rId10"/>
+      <w:headerReference w:type="default" r:id="rId11"/>
       <w:pgSz w:w="11909" w:h="16834"/>
       <w:pgMar w:top="1440" w:right="1440" w:bottom="1440" w:left="1440" w:header="720" w:footer="720" w:gutter="0"/>
       <w:pgNumType w:start="1"/>
@@ -3480,6 +3475,17 @@
       <w:szCs w:val="30"/>
     </w:rPr>
   </w:style>
+  <w:style w:type="character" w:styleId="a5">
+    <w:name w:val="Hyperlink"/>
+    <w:basedOn w:val="a0"/>
+    <w:uiPriority w:val="99"/>
+    <w:unhideWhenUsed/>
+    <w:rsid w:val="00E90CFC"/>
+    <w:rPr>
+      <w:color w:val="0000FF" w:themeColor="hyperlink"/>
+      <w:u w:val="single"/>
+    </w:rPr>
+  </w:style>
 </w:styles>
 </file>
 

</xml_diff>

<commit_message>
Part of the text has been removed
</commit_message>
<xml_diff>
--- a/TestPlan_Etsy.docx
+++ b/TestPlan_Etsy.docx
@@ -503,15 +503,7 @@
           <w:sz w:val="26"/>
           <w:szCs w:val="26"/>
         </w:rPr>
-        <w:t xml:space="preserve">          </w:t>
-      </w:r>
-      <w:r>
-        <w:rPr>
-          <w:rFonts w:ascii="Georgia" w:eastAsia="Georgia" w:hAnsi="Georgia" w:cs="Georgia"/>
-          <w:sz w:val="26"/>
-          <w:szCs w:val="26"/>
-        </w:rPr>
-        <w:t xml:space="preserve">           Проверка функциональности настроек, Проверка  </w:t>
+        <w:t xml:space="preserve">                     Проверка функциональности настроек, Проверка  </w:t>
       </w:r>
     </w:p>
     <w:p>
@@ -645,15 +637,7 @@
           <w:sz w:val="26"/>
           <w:szCs w:val="26"/>
         </w:rPr>
-        <w:t>Основной проблемой, а соотв</w:t>
-      </w:r>
-      <w:r>
-        <w:rPr>
-          <w:rFonts w:ascii="Georgia" w:eastAsia="Georgia" w:hAnsi="Georgia" w:cs="Georgia"/>
-          <w:sz w:val="26"/>
-          <w:szCs w:val="26"/>
-        </w:rPr>
-        <w:t xml:space="preserve">етственно возникающими рисками, может служить летний период проведения тестирования. В связи с этим обстоятельством вполне возможны задержки в проведении работ и представления отчетной документации. Это связано с высокими летними </w:t>
+        <w:t xml:space="preserve">Основной проблемой, а соответственно возникающими рисками, может служить летний период проведения тестирования. В связи с этим обстоятельством вполне возможны задержки в проведении работ и представления отчетной документации. Это связано с высокими летними </w:t>
       </w:r>
       <w:r>
         <w:rPr>
@@ -662,15 +646,7 @@
           <w:szCs w:val="26"/>
         </w:rPr>
         <w:lastRenderedPageBreak/>
-        <w:t>температурами, которые вли</w:t>
-      </w:r>
-      <w:r>
-        <w:rPr>
-          <w:rFonts w:ascii="Georgia" w:eastAsia="Georgia" w:hAnsi="Georgia" w:cs="Georgia"/>
-          <w:sz w:val="26"/>
-          <w:szCs w:val="26"/>
-        </w:rPr>
-        <w:t>яют на тепловой режим техники и человеческий фактор, что, пожалуй, является самым нестабильным</w:t>
+        <w:t>температурами, которые влияют на тепловой режим техники и человеческий фактор, что, пожалуй, является самым нестабильным</w:t>
       </w:r>
     </w:p>
     <w:p>
@@ -921,13 +897,7 @@
         <w:rPr>
           <w:rFonts w:ascii="Georgia" w:eastAsia="Georgia" w:hAnsi="Georgia" w:cs="Georgia"/>
         </w:rPr>
-        <w:t>7. Функции, которые</w:t>
-      </w:r>
-      <w:r>
-        <w:rPr>
-          <w:rFonts w:ascii="Georgia" w:eastAsia="Georgia" w:hAnsi="Georgia" w:cs="Georgia"/>
-        </w:rPr>
-        <w:t xml:space="preserve"> не нужно тестировать</w:t>
+        <w:t>7. Функции, которые не нужно тестировать</w:t>
       </w:r>
     </w:p>
     <w:p/>
@@ -1233,15 +1203,7 @@
           <w:sz w:val="26"/>
           <w:szCs w:val="26"/>
         </w:rPr>
-        <w:t>Ana</w:t>
-      </w:r>
-      <w:r>
-        <w:rPr>
-          <w:rFonts w:ascii="Georgia" w:eastAsia="Georgia" w:hAnsi="Georgia" w:cs="Georgia"/>
-          <w:sz w:val="26"/>
-          <w:szCs w:val="26"/>
-        </w:rPr>
-        <w:t>lysis</w:t>
+        <w:t>Analysis</w:t>
       </w:r>
       <w:proofErr w:type="spellEnd"/>
       <w:r>
@@ -1413,15 +1375,7 @@
           <w:sz w:val="26"/>
           <w:szCs w:val="26"/>
         </w:rPr>
-        <w:t>Критерии остановки/возобновления описывают ситуацию, когда тестирование невозможно</w:t>
-      </w:r>
-      <w:r>
-        <w:rPr>
-          <w:rFonts w:ascii="Georgia" w:eastAsia="Georgia" w:hAnsi="Georgia" w:cs="Georgia"/>
-          <w:sz w:val="26"/>
-          <w:szCs w:val="26"/>
-        </w:rPr>
-        <w:t xml:space="preserve"> продолжать из-за найденных багов. Другими словами, если дела идут так плохо, что запланированные тесты нельзя провести, тестирование нужно остановить до устранения блокирующих багов.</w:t>
+        <w:t>Критерии остановки/возобновления описывают ситуацию, когда тестирование невозможно продолжать из-за найденных багов. Другими словами, если дела идут так плохо, что запланированные тесты нельзя провести, тестирование нужно остановить до устранения блокирующих багов.</w:t>
       </w:r>
     </w:p>
     <w:p>
@@ -1465,15 +1419,7 @@
           <w:sz w:val="26"/>
           <w:szCs w:val="26"/>
         </w:rPr>
-        <w:t>Обычно, чтобы засвидетельствовать результа</w:t>
-      </w:r>
-      <w:r>
-        <w:rPr>
-          <w:rFonts w:ascii="Georgia" w:eastAsia="Georgia" w:hAnsi="Georgia" w:cs="Georgia"/>
-          <w:sz w:val="26"/>
-          <w:szCs w:val="26"/>
-        </w:rPr>
-        <w:t>ты проведенной работы, их отправляют клиенту. Наши результаты тестирования будут оформлены при помощи различных показателей: количество завершенных тестов, найденные баги и т.д.</w:t>
+        <w:t>Обычно, чтобы засвидетельствовать результаты проведенной работы, их отправляют клиенту. Наши результаты тестирования будут оформлены при помощи различных показателей: количество завершенных тестов, найденные баги и т.д.</w:t>
       </w:r>
     </w:p>
     <w:p>
@@ -1535,23 +1481,7 @@
           <w:sz w:val="26"/>
           <w:szCs w:val="26"/>
         </w:rPr>
-        <w:t xml:space="preserve"> может быть непредсказу</w:t>
-      </w:r>
-      <w:r>
-        <w:rPr>
-          <w:rFonts w:ascii="Georgia" w:eastAsia="Georgia" w:hAnsi="Georgia" w:cs="Georgia"/>
-          <w:sz w:val="26"/>
-          <w:szCs w:val="26"/>
-        </w:rPr>
-        <w:t>емым. Иногда проверка продукта занимает больше времени, чем первоначально ожидалось. Если времени мало, некоторые части функциональности могут оставаться непроверенными. В таком случае команда включает оставшиеся задачи в тест план. Кроме того, в этом разд</w:t>
-      </w:r>
-      <w:r>
-        <w:rPr>
-          <w:rFonts w:ascii="Georgia" w:eastAsia="Georgia" w:hAnsi="Georgia" w:cs="Georgia"/>
-          <w:sz w:val="26"/>
-          <w:szCs w:val="26"/>
-        </w:rPr>
-        <w:t xml:space="preserve">еле можно описать масштаб необходимой работы на случай, если все задачи будут закрыты до </w:t>
+        <w:t xml:space="preserve"> может быть непредсказуемым. Иногда проверка продукта занимает больше времени, чем первоначально ожидалось. Если времени мало, некоторые части функциональности могут оставаться непроверенными. В таком случае команда включает оставшиеся задачи в тест план. Кроме того, в этом разделе можно описать масштаб необходимой работы на случай, если все задачи будут закрыты до </w:t>
       </w:r>
       <w:proofErr w:type="spellStart"/>
       <w:r>
@@ -1972,15 +1902,7 @@
           <w:sz w:val="26"/>
           <w:szCs w:val="26"/>
         </w:rPr>
-        <w:t>В данном конкретном случае расписание устанавливается согласно программе обучения, но при этом учитывается п.5 наст</w:t>
-      </w:r>
-      <w:r>
-        <w:rPr>
-          <w:rFonts w:ascii="Georgia" w:eastAsia="Georgia" w:hAnsi="Georgia" w:cs="Georgia"/>
-          <w:sz w:val="26"/>
-          <w:szCs w:val="26"/>
-        </w:rPr>
-        <w:t>оящего Тест Плана.</w:t>
+        <w:t>В данном конкретном случае расписание устанавливается согласно программе обучения, но при этом учитывается п.5 настоящего Тест Плана.</w:t>
       </w:r>
     </w:p>
     <w:p>
@@ -2082,8 +2004,6 @@
         </w:rPr>
         <w:t>уменьшению влияния рисков.</w:t>
       </w:r>
-      <w:bookmarkStart w:id="17" w:name="_GoBack"/>
-      <w:bookmarkEnd w:id="17"/>
     </w:p>
     <w:p>
       <w:pPr>
@@ -2102,56 +2022,20 @@
           <w:rFonts w:ascii="Georgia" w:eastAsia="Georgia" w:hAnsi="Georgia" w:cs="Georgia"/>
         </w:rPr>
       </w:pPr>
-      <w:bookmarkStart w:id="18" w:name="_snecyw82mc2x" w:colFirst="0" w:colLast="0"/>
+      <w:bookmarkStart w:id="17" w:name="_snecyw82mc2x" w:colFirst="0" w:colLast="0"/>
+      <w:bookmarkEnd w:id="17"/>
+      <w:r>
+        <w:rPr>
+          <w:rFonts w:ascii="Georgia" w:eastAsia="Georgia" w:hAnsi="Georgia" w:cs="Georgia"/>
+        </w:rPr>
+        <w:t>18. Утверждение</w:t>
+      </w:r>
+    </w:p>
+    <w:p/>
+    <w:p>
+      <w:bookmarkStart w:id="18" w:name="_GoBack"/>
       <w:bookmarkEnd w:id="18"/>
-      <w:r>
-        <w:rPr>
-          <w:rFonts w:ascii="Georgia" w:eastAsia="Georgia" w:hAnsi="Georgia" w:cs="Georgia"/>
-        </w:rPr>
-        <w:t>18. Утверждение</w:t>
-      </w:r>
-    </w:p>
-    <w:p/>
-    <w:p>
-      <w:r>
-        <w:rPr>
-          <w:rFonts w:ascii="Georgia" w:eastAsia="Georgia" w:hAnsi="Georgia" w:cs="Georgia"/>
-          <w:sz w:val="26"/>
-          <w:szCs w:val="26"/>
-        </w:rPr>
-        <w:t>В итоге про</w:t>
-      </w:r>
-      <w:r>
-        <w:rPr>
-          <w:rFonts w:ascii="Georgia" w:eastAsia="Georgia" w:hAnsi="Georgia" w:cs="Georgia"/>
-          <w:sz w:val="26"/>
-          <w:szCs w:val="26"/>
-        </w:rPr>
-        <w:t xml:space="preserve">веденной работы будет подготовлен Тест-Репорт и принято решение о целесообразности </w:t>
-      </w:r>
-      <w:proofErr w:type="gramStart"/>
-      <w:r>
-        <w:rPr>
-          <w:rFonts w:ascii="Georgia" w:eastAsia="Georgia" w:hAnsi="Georgia" w:cs="Georgia"/>
-          <w:sz w:val="26"/>
-          <w:szCs w:val="26"/>
-        </w:rPr>
-        <w:t>представления  пользователям</w:t>
-      </w:r>
-      <w:proofErr w:type="gramEnd"/>
-      <w:r>
-        <w:rPr>
-          <w:rFonts w:ascii="Georgia" w:eastAsia="Georgia" w:hAnsi="Georgia" w:cs="Georgia"/>
-          <w:sz w:val="26"/>
-          <w:szCs w:val="26"/>
-        </w:rPr>
-        <w:t xml:space="preserve"> тестируемой версии продукта.</w:t>
-      </w:r>
-      <w:r>
-        <w:t xml:space="preserve"> </w:t>
-      </w:r>
-    </w:p>
-    <w:p/>
+    </w:p>
     <w:p>
       <w:pPr>
         <w:pStyle w:val="2"/>

</xml_diff>